<commit_message>
Added Music to play after Kral
</commit_message>
<xml_diff>
--- a/documentation/Dokumentation.docx
+++ b/documentation/Dokumentation.docx
@@ -123,8 +123,17 @@
                                     <w:rFonts w:asciiTheme="majorHAnsi" w:hAnsiTheme="majorHAnsi"/>
                                     <w:sz w:val="24"/>
                                   </w:rPr>
-                                  <w:t>Informatik Inf11 GK Leboterf</w:t>
+                                  <w:t xml:space="preserve">Informatik Inf11 GK </w:t>
                                 </w:r>
+                                <w:proofErr w:type="spellStart"/>
+                                <w:r>
+                                  <w:rPr>
+                                    <w:rFonts w:asciiTheme="majorHAnsi" w:hAnsiTheme="majorHAnsi"/>
+                                    <w:sz w:val="24"/>
+                                  </w:rPr>
+                                  <w:t>Leboterf</w:t>
+                                </w:r>
+                                <w:proofErr w:type="spellEnd"/>
                               </w:p>
                               <w:p>
                                 <w:pPr>
@@ -601,11 +610,19 @@
                                 <w:r>
                                   <w:t xml:space="preserve"> </w:t>
                                 </w:r>
+                                <w:proofErr w:type="spellStart"/>
                                 <w:r>
                                   <w:rPr>
                                     <w:sz w:val="24"/>
                                   </w:rPr>
-                                  <w:t xml:space="preserve">Gameplay &amp; </w:t>
+                                  <w:t>Gameplay</w:t>
+                                </w:r>
+                                <w:proofErr w:type="spellEnd"/>
+                                <w:r>
+                                  <w:rPr>
+                                    <w:sz w:val="24"/>
+                                  </w:rPr>
+                                  <w:t xml:space="preserve"> &amp; </w:t>
                                 </w:r>
                                 <w:r>
                                   <w:rPr>
@@ -908,6 +925,7 @@
               <w:lang w:val="en-US"/>
             </w:rPr>
           </w:pPr>
+          <w:proofErr w:type="spellStart"/>
           <w:r>
             <w:rPr>
               <w:sz w:val="22"/>
@@ -922,6 +940,7 @@
             </w:rPr>
             <w:t>mechanik</w:t>
           </w:r>
+          <w:proofErr w:type="spellEnd"/>
           <w:r>
             <w:rPr>
               <w:sz w:val="22"/>
@@ -1100,8 +1119,6 @@
             </w:rPr>
             <w:t>ischer Spielverlauf</w:t>
           </w:r>
-          <w:bookmarkStart w:id="0" w:name="_GoBack"/>
-          <w:bookmarkEnd w:id="0"/>
           <w:r>
             <w:ptab w:relativeTo="margin" w:alignment="right" w:leader="dot"/>
           </w:r>
@@ -1262,7 +1279,35 @@
         <w:rPr>
           <w:sz w:val="22"/>
         </w:rPr>
-        <w:t xml:space="preserve"> muss sich seinen Weg in die Welt hinaus bahnen. Dabei wird er schnell mit Sagen und Mythen konfrontiert, die das Gedankengut und das Verhalten des Charakters beeinflussen sollen. Im weiteren Verlauf trifft man auf „Svaard“, einen vom Drachen Kralkatorrik verdorbenen Jäger, der nun im Namen seines Verderbers handelt und tötet. Ohne zu wissen, warum, gelingt es dem Helden, den Gegner zu besiegen und sein Siegel </w:t>
+        <w:t xml:space="preserve"> muss sich seinen Weg in die Welt hinaus bahnen. Dabei wird er schnell mit Sagen und Mythen konfrontiert, die das Gedankengut und das Verhalten des Charakters beeinflussen sollen. Im weiteren Verlauf trifft man auf „</w:t>
+      </w:r>
+      <w:proofErr w:type="spellStart"/>
+      <w:r>
+        <w:rPr>
+          <w:sz w:val="22"/>
+        </w:rPr>
+        <w:t>Svaard</w:t>
+      </w:r>
+      <w:proofErr w:type="spellEnd"/>
+      <w:r>
+        <w:rPr>
+          <w:sz w:val="22"/>
+        </w:rPr>
+        <w:t xml:space="preserve">“, einen vom Drachen </w:t>
+      </w:r>
+      <w:proofErr w:type="spellStart"/>
+      <w:r>
+        <w:rPr>
+          <w:sz w:val="22"/>
+        </w:rPr>
+        <w:t>Kralkatorrik</w:t>
+      </w:r>
+      <w:proofErr w:type="spellEnd"/>
+      <w:r>
+        <w:rPr>
+          <w:sz w:val="22"/>
+        </w:rPr>
+        <w:t xml:space="preserve"> verdorbenen Jäger, der nun im Namen seines Verderbers handelt und tötet. Ohne zu wissen, warum, gelingt es dem Helden, den Gegner zu besiegen und sein Siegel </w:t>
       </w:r>
       <w:r>
         <w:rPr>
@@ -1318,7 +1363,49 @@
         <w:rPr>
           <w:sz w:val="22"/>
         </w:rPr>
-        <w:t xml:space="preserve"> Auf jene Forscher trifft man auch schnell und erzählt von den soeben erfahrenen Mythen. Offenbar beunruhigt dies auch die Forscher und man muss gemeinsam mit ihnen das Lager im Vulkan evakuieren, um der Gefahr durch den Tyrann „Gaheron Baelfeuer“, der seine Festung im Herzen des Vulkans errichtet hat, aus dem Weg zu gehen. Immer wieder hinterfragt der Charakter seine eigene Existenz und wird im Laufe seines Weges mehr und mehr mit der Wahrheit konfrontiert. Gelingt es nun auch, Gaheron zu besiegen, so schafft man es, ins Herz der Verderbnis vorzudringen.</w:t>
+        <w:t xml:space="preserve"> Auf jene Forscher trifft man auch schnell und erzählt von den soeben erfahrenen Mythen. Offenbar beunruhigt dies auch die Forscher und man muss gemeinsam mit ihnen das Lager im Vulkan evakuieren, um der Gefahr durch den Tyrann „</w:t>
+      </w:r>
+      <w:proofErr w:type="spellStart"/>
+      <w:r>
+        <w:rPr>
+          <w:sz w:val="22"/>
+        </w:rPr>
+        <w:t>Gaheron</w:t>
+      </w:r>
+      <w:proofErr w:type="spellEnd"/>
+      <w:r>
+        <w:rPr>
+          <w:sz w:val="22"/>
+        </w:rPr>
+        <w:t xml:space="preserve"> </w:t>
+      </w:r>
+      <w:proofErr w:type="spellStart"/>
+      <w:r>
+        <w:rPr>
+          <w:sz w:val="22"/>
+        </w:rPr>
+        <w:t>Baelfeuer</w:t>
+      </w:r>
+      <w:proofErr w:type="spellEnd"/>
+      <w:r>
+        <w:rPr>
+          <w:sz w:val="22"/>
+        </w:rPr>
+        <w:t xml:space="preserve">“, der seine Festung im Herzen des Vulkans errichtet hat, aus dem Weg zu gehen. Immer wieder hinterfragt der Charakter seine eigene Existenz und wird im Laufe seines Weges mehr und mehr mit der Wahrheit konfrontiert. Gelingt es nun auch, </w:t>
+      </w:r>
+      <w:proofErr w:type="spellStart"/>
+      <w:r>
+        <w:rPr>
+          <w:sz w:val="22"/>
+        </w:rPr>
+        <w:t>Gaheron</w:t>
+      </w:r>
+      <w:proofErr w:type="spellEnd"/>
+      <w:r>
+        <w:rPr>
+          <w:sz w:val="22"/>
+        </w:rPr>
+        <w:t xml:space="preserve"> zu besiegen, so schafft man es, ins Herz der Verderbnis vorzudringen.</w:t>
       </w:r>
     </w:p>
     <w:p>
@@ -1344,19 +1431,89 @@
         <w:rPr>
           <w:sz w:val="22"/>
         </w:rPr>
-        <w:t>Rankenzorn-Dschungel (Dschungel-Biom): Auf der anderen Seite des Vulkans ruht der majestätische Rankenzorn-Dschungel. Doch der Drache Kralkatorrik, bzw. das Böse, das aus ihm bei seiner Tötung vor Jahrtausenden entwichen ist, haust im nördlichen Teil des Dschungels und emittiert von dort aus Verdorbe</w:t>
+        <w:t xml:space="preserve">Rankenzorn-Dschungel (Dschungel-Biom): Auf der anderen Seite des Vulkans ruht der majestätische Rankenzorn-Dschungel. Doch der Drache </w:t>
+      </w:r>
+      <w:proofErr w:type="spellStart"/>
+      <w:r>
+        <w:rPr>
+          <w:sz w:val="22"/>
+        </w:rPr>
+        <w:t>Kralkatorrik</w:t>
+      </w:r>
+      <w:proofErr w:type="spellEnd"/>
+      <w:r>
+        <w:rPr>
+          <w:sz w:val="22"/>
+        </w:rPr>
+        <w:t>, bzw. das Böse, das aus ihm bei seiner Tötung vor Jahrtausenden entwichen ist, haust im nördlichen Teil des Dschungels und emittiert von dort aus Verdorbe</w:t>
       </w:r>
       <w:r>
         <w:rPr>
           <w:sz w:val="22"/>
         </w:rPr>
-        <w:t>nheit, die anfällige umliegende Lebewesen „infiziert“, wie es Svaard und Gaheron widerfahren ist. Der Spieler muss sich nun, ausgestattet mit einer von Gaherons Flammenwaffen, in den nördlichen Dschungel begeben, in den auch das Forschungsteam aufgebrochen ist.</w:t>
+        <w:t xml:space="preserve">nheit, die anfällige umliegende Lebewesen „infiziert“, wie es </w:t>
+      </w:r>
+      <w:proofErr w:type="spellStart"/>
+      <w:r>
+        <w:rPr>
+          <w:sz w:val="22"/>
+        </w:rPr>
+        <w:t>Svaard</w:t>
+      </w:r>
+      <w:proofErr w:type="spellEnd"/>
+      <w:r>
+        <w:rPr>
+          <w:sz w:val="22"/>
+        </w:rPr>
+        <w:t xml:space="preserve"> und </w:t>
+      </w:r>
+      <w:proofErr w:type="spellStart"/>
+      <w:r>
+        <w:rPr>
+          <w:sz w:val="22"/>
+        </w:rPr>
+        <w:t>Gaheron</w:t>
+      </w:r>
+      <w:proofErr w:type="spellEnd"/>
+      <w:r>
+        <w:rPr>
+          <w:sz w:val="22"/>
+        </w:rPr>
+        <w:t xml:space="preserve"> widerfahren ist. Der Spieler muss sich nun, ausgestattet mit einer von </w:t>
+      </w:r>
+      <w:proofErr w:type="spellStart"/>
+      <w:r>
+        <w:rPr>
+          <w:sz w:val="22"/>
+        </w:rPr>
+        <w:t>Gaherons</w:t>
+      </w:r>
+      <w:proofErr w:type="spellEnd"/>
+      <w:r>
+        <w:rPr>
+          <w:sz w:val="22"/>
+        </w:rPr>
+        <w:t xml:space="preserve"> Flammenwaffen, in den nördlichen Dschungel begeben, in den auch das Forschungsteam aufgebrochen ist.</w:t>
       </w:r>
       <w:r>
         <w:rPr>
           <w:sz w:val="22"/>
         </w:rPr>
-        <w:t xml:space="preserve"> Schnell bemerkt man, dass Kralkatorriks Inkarnation nur durch jene Waffe besiegbar ist. Gelingt es dem Spieler, den Boss zu besiegen, erhält er (auf Anweisung einer unterbewussten Stimme) de</w:t>
+        <w:t xml:space="preserve"> Schnell bemerkt man, dass </w:t>
+      </w:r>
+      <w:proofErr w:type="spellStart"/>
+      <w:r>
+        <w:rPr>
+          <w:sz w:val="22"/>
+        </w:rPr>
+        <w:t>Kralkatorriks</w:t>
+      </w:r>
+      <w:proofErr w:type="spellEnd"/>
+      <w:r>
+        <w:rPr>
+          <w:sz w:val="22"/>
+        </w:rPr>
+        <w:t xml:space="preserve"> Inkarnation nur durch jene Waffe besiegbar ist. Gelingt es dem Spieler, den Boss zu besiegen, erhält er (auf Anweisung einer unterbewussten Stimme) de</w:t>
       </w:r>
       <w:r>
         <w:rPr>
@@ -1380,7 +1537,21 @@
         <w:rPr>
           <w:sz w:val="22"/>
         </w:rPr>
-        <w:t xml:space="preserve"> der vergessenen Stadt Tarir, errichtet von den Erhabenen aus purem Gold, </w:t>
+        <w:t xml:space="preserve"> der vergessenen Stadt </w:t>
+      </w:r>
+      <w:proofErr w:type="spellStart"/>
+      <w:r>
+        <w:rPr>
+          <w:sz w:val="22"/>
+        </w:rPr>
+        <w:t>Tarir</w:t>
+      </w:r>
+      <w:proofErr w:type="spellEnd"/>
+      <w:r>
+        <w:rPr>
+          <w:sz w:val="22"/>
+        </w:rPr>
+        <w:t xml:space="preserve">, errichtet von den Erhabenen aus purem Gold, </w:t>
       </w:r>
       <w:r>
         <w:rPr>
@@ -1406,12 +1577,20 @@
         </w:rPr>
         <w:t xml:space="preserve">ein Volk, welches Macht aus Wissen bezieht, </w:t>
       </w:r>
+      <w:proofErr w:type="spellStart"/>
       <w:r>
         <w:rPr>
           <w:sz w:val="22"/>
         </w:rPr>
         <w:lastRenderedPageBreak/>
-        <w:t>Kralkatorrik und sein Erscheinen in dieser Welt. Nach Ablegen der</w:t>
+        <w:t>Kralkatorrik</w:t>
+      </w:r>
+      <w:proofErr w:type="spellEnd"/>
+      <w:r>
+        <w:rPr>
+          <w:sz w:val="22"/>
+        </w:rPr>
+        <w:t xml:space="preserve"> und sein Erscheinen in dieser Welt. Nach Ablegen der</w:t>
       </w:r>
       <w:r>
         <w:rPr>
@@ -1429,7 +1608,21 @@
         <w:rPr>
           <w:sz w:val="22"/>
         </w:rPr>
-        <w:t xml:space="preserve"> kann die Verderbnis Kralkatorriks nun endgültig vernichtet werden und der Charakter verlässt sein Irdisches Dasein, um als Legende und Held in die nachfolgenden Generationen eingehen zu können.</w:t>
+        <w:t xml:space="preserve"> kann die Verderbnis </w:t>
+      </w:r>
+      <w:proofErr w:type="spellStart"/>
+      <w:r>
+        <w:rPr>
+          <w:sz w:val="22"/>
+        </w:rPr>
+        <w:t>Kralkatorriks</w:t>
+      </w:r>
+      <w:proofErr w:type="spellEnd"/>
+      <w:r>
+        <w:rPr>
+          <w:sz w:val="22"/>
+        </w:rPr>
+        <w:t xml:space="preserve"> nun endgültig vernichtet werden und der Charakter verlässt sein Irdisches Dasein, um als Legende und Held in die nachfolgenden Generationen eingehen zu können.</w:t>
       </w:r>
     </w:p>
     <w:p>
@@ -1562,7 +1755,21 @@
         <w:rPr>
           <w:sz w:val="22"/>
         </w:rPr>
-        <w:t xml:space="preserve">Zudem beeindruckt das GUI und das Art-Design durch schöne, atmosphärische und zur Spielsituation passende Artworks, Designs und </w:t>
+        <w:t xml:space="preserve">Zudem beeindruckt das GUI und das Art-Design durch schöne, atmosphärische und zur Spielsituation passende </w:t>
+      </w:r>
+      <w:proofErr w:type="spellStart"/>
+      <w:r>
+        <w:rPr>
+          <w:sz w:val="22"/>
+        </w:rPr>
+        <w:t>Artworks</w:t>
+      </w:r>
+      <w:proofErr w:type="spellEnd"/>
+      <w:r>
+        <w:rPr>
+          <w:sz w:val="22"/>
+        </w:rPr>
+        <w:t xml:space="preserve">, Designs und </w:t>
       </w:r>
       <w:r>
         <w:rPr>
@@ -1610,7 +1817,21 @@
         <w:rPr>
           <w:sz w:val="22"/>
         </w:rPr>
-        <w:t>Soundtracks und sogar ein verstecktes Easteregg bietet.</w:t>
+        <w:t xml:space="preserve">Soundtracks und sogar ein verstecktes </w:t>
+      </w:r>
+      <w:proofErr w:type="spellStart"/>
+      <w:r>
+        <w:rPr>
+          <w:sz w:val="22"/>
+        </w:rPr>
+        <w:t>Easteregg</w:t>
+      </w:r>
+      <w:proofErr w:type="spellEnd"/>
+      <w:r>
+        <w:rPr>
+          <w:sz w:val="22"/>
+        </w:rPr>
+        <w:t xml:space="preserve"> bietet.</w:t>
       </w:r>
     </w:p>
     <w:p>
@@ -1628,7 +1849,21 @@
         <w:rPr>
           <w:sz w:val="22"/>
         </w:rPr>
-        <w:t>Die Nutzerfreundlichkeit wird durch einfache Mechanik (Click-Steuerung) sowie faire Respawns bei Toden durch Scheitern bei Rätseln</w:t>
+        <w:t xml:space="preserve">Die Nutzerfreundlichkeit wird durch einfache Mechanik (Click-Steuerung) sowie faire </w:t>
+      </w:r>
+      <w:proofErr w:type="spellStart"/>
+      <w:r>
+        <w:rPr>
+          <w:sz w:val="22"/>
+        </w:rPr>
+        <w:t>Respawns</w:t>
+      </w:r>
+      <w:proofErr w:type="spellEnd"/>
+      <w:r>
+        <w:rPr>
+          <w:sz w:val="22"/>
+        </w:rPr>
+        <w:t xml:space="preserve"> bei Toden durch Scheitern bei Rätseln</w:t>
       </w:r>
       <w:r>
         <w:rPr>
@@ -1699,7 +1934,21 @@
         <w:rPr>
           <w:sz w:val="22"/>
         </w:rPr>
-        <w:t xml:space="preserve">Die Map reagiert auf die Aktionen des Spielers, sodass unüberlegte Handlungen schnell </w:t>
+        <w:t xml:space="preserve">Die </w:t>
+      </w:r>
+      <w:proofErr w:type="spellStart"/>
+      <w:r>
+        <w:rPr>
+          <w:sz w:val="22"/>
+        </w:rPr>
+        <w:t>Map</w:t>
+      </w:r>
+      <w:proofErr w:type="spellEnd"/>
+      <w:r>
+        <w:rPr>
+          <w:sz w:val="22"/>
+        </w:rPr>
+        <w:t xml:space="preserve"> reagiert auf die Aktionen des Spielers, sodass unüberlegte Handlungen schnell </w:t>
       </w:r>
       <w:r>
         <w:rPr>
@@ -1905,15 +2154,96 @@
     </w:p>
     <w:p>
       <w:pPr>
+        <w:pStyle w:val="berschrift1"/>
+        <w:rPr>
+          <w:caps/>
+          <w:sz w:val="36"/>
+        </w:rPr>
+      </w:pPr>
+      <w:r>
+        <w:rPr>
+          <w:caps/>
+          <w:sz w:val="36"/>
+        </w:rPr>
+        <w:lastRenderedPageBreak/>
+        <w:t>KLASSENDIAGRAMM</w:t>
+      </w:r>
+    </w:p>
+    <w:p>
+      <w:pPr>
         <w:pStyle w:val="Listenabsatz"/>
         <w:rPr>
           <w:sz w:val="22"/>
         </w:rPr>
       </w:pPr>
+      <w:bookmarkStart w:id="0" w:name="_GoBack"/>
+      <w:bookmarkEnd w:id="0"/>
+      <w:r>
+        <w:rPr>
+          <w:noProof/>
+          <w:sz w:val="22"/>
+          <w:lang w:eastAsia="de-DE"/>
+        </w:rPr>
+        <w:drawing>
+          <wp:anchor distT="0" distB="0" distL="114300" distR="114300" simplePos="0" relativeHeight="251671552" behindDoc="1" locked="0" layoutInCell="1" allowOverlap="1" wp14:anchorId="54A00E10" wp14:editId="1B487187">
+            <wp:simplePos x="0" y="0"/>
+            <wp:positionH relativeFrom="margin">
+              <wp:align>center</wp:align>
+            </wp:positionH>
+            <wp:positionV relativeFrom="paragraph">
+              <wp:posOffset>256289</wp:posOffset>
+            </wp:positionV>
+            <wp:extent cx="6757671" cy="5443870"/>
+            <wp:effectExtent l="0" t="0" r="0" b="0"/>
+            <wp:wrapNone/>
+            <wp:docPr id="4" name="Grafik 4"/>
+            <wp:cNvGraphicFramePr>
+              <a:graphicFrameLocks xmlns:a="http://schemas.openxmlformats.org/drawingml/2006/main" noChangeAspect="1"/>
+            </wp:cNvGraphicFramePr>
+            <a:graphic xmlns:a="http://schemas.openxmlformats.org/drawingml/2006/main">
+              <a:graphicData uri="http://schemas.openxmlformats.org/drawingml/2006/picture">
+                <pic:pic xmlns:pic="http://schemas.openxmlformats.org/drawingml/2006/picture">
+                  <pic:nvPicPr>
+                    <pic:cNvPr id="4" name="Klassendiagramm.png"/>
+                    <pic:cNvPicPr/>
+                  </pic:nvPicPr>
+                  <pic:blipFill>
+                    <a:blip r:embed="rId22">
+                      <a:extLst>
+                        <a:ext uri="{28A0092B-C50C-407E-A947-70E740481C1C}">
+                          <a14:useLocalDpi xmlns:a14="http://schemas.microsoft.com/office/drawing/2010/main" val="0"/>
+                        </a:ext>
+                      </a:extLst>
+                    </a:blip>
+                    <a:stretch>
+                      <a:fillRect/>
+                    </a:stretch>
+                  </pic:blipFill>
+                  <pic:spPr>
+                    <a:xfrm>
+                      <a:off x="0" y="0"/>
+                      <a:ext cx="6757671" cy="5443870"/>
+                    </a:xfrm>
+                    <a:prstGeom prst="rect">
+                      <a:avLst/>
+                    </a:prstGeom>
+                  </pic:spPr>
+                </pic:pic>
+              </a:graphicData>
+            </a:graphic>
+            <wp14:sizeRelH relativeFrom="margin">
+              <wp14:pctWidth>0</wp14:pctWidth>
+            </wp14:sizeRelH>
+            <wp14:sizeRelV relativeFrom="margin">
+              <wp14:pctHeight>0</wp14:pctHeight>
+            </wp14:sizeRelV>
+          </wp:anchor>
+        </w:drawing>
+      </w:r>
     </w:p>
     <w:sectPr>
-      <w:headerReference w:type="default" r:id="rId22"/>
-      <w:footerReference w:type="default" r:id="rId23"/>
+      <w:headerReference w:type="default" r:id="rId23"/>
+      <w:footerReference w:type="default" r:id="rId24"/>
       <w:pgSz w:w="11907" w:h="16839" w:code="9"/>
       <w:pgMar w:top="2678" w:right="1512" w:bottom="1913" w:left="1512" w:header="918" w:footer="709" w:gutter="0"/>
       <w:pgNumType w:start="1"/>
@@ -2497,38 +2827,141 @@
     <w:r>
       <w:rPr>
         <w:noProof/>
-      </w:rPr>
-      <w:pict>
-        <v:shapetype id="_x0000_t136" coordsize="21600,21600" o:spt="136" adj="10800" path="m@7,l@8,m@5,21600l@6,21600e">
-          <v:formulas>
-            <v:f eqn="sum #0 0 10800"/>
-            <v:f eqn="prod #0 2 1"/>
-            <v:f eqn="sum 21600 0 @1"/>
-            <v:f eqn="sum 0 0 @2"/>
-            <v:f eqn="sum 21600 0 @3"/>
-            <v:f eqn="if @0 @3 0"/>
-            <v:f eqn="if @0 21600 @1"/>
-            <v:f eqn="if @0 0 @2"/>
-            <v:f eqn="if @0 @4 21600"/>
-            <v:f eqn="mid @5 @6"/>
-            <v:f eqn="mid @8 @5"/>
-            <v:f eqn="mid @7 @8"/>
-            <v:f eqn="mid @6 @7"/>
-            <v:f eqn="sum @6 0 @5"/>
-          </v:formulas>
-          <v:path textpathok="t" o:connecttype="custom" o:connectlocs="@9,0;@10,10800;@11,21600;@12,10800" o:connectangles="270,180,90,0"/>
-          <v:textpath on="t" fitshape="t"/>
-          <v:handles>
-            <v:h position="#0,bottomRight" xrange="6629,14971"/>
-          </v:handles>
-          <o:lock v:ext="edit" text="t" shapetype="t"/>
-        </v:shapetype>
-        <v:shape id="_x0000_s2055" type="#_x0000_t136" style="position:absolute;left:0;text-align:left;margin-left:0;margin-top:0;width:306.15pt;height:612.35pt;z-index:-251644928;mso-position-horizontal:center;mso-position-horizontal-relative:margin;mso-position-vertical:center;mso-position-vertical-relative:margin" o:allowincell="f" fillcolor="silver" stroked="f">
-          <v:fill opacity=".5"/>
-          <v:textpath style="font-family:&quot;Radical Beat&quot;;font-size:1pt" string="P"/>
-          <w10:wrap anchorx="margin" anchory="margin"/>
-        </v:shape>
-      </w:pict>
+        <w:lang w:eastAsia="de-DE"/>
+      </w:rPr>
+      <mc:AlternateContent>
+        <mc:Choice Requires="wps">
+          <w:drawing>
+            <wp:anchor distT="0" distB="0" distL="114300" distR="114300" simplePos="0" relativeHeight="251671552" behindDoc="1" locked="0" layoutInCell="0" allowOverlap="1">
+              <wp:simplePos x="0" y="0"/>
+              <wp:positionH relativeFrom="margin">
+                <wp:align>center</wp:align>
+              </wp:positionH>
+              <wp:positionV relativeFrom="margin">
+                <wp:align>center</wp:align>
+              </wp:positionV>
+              <wp:extent cx="3888105" cy="7776845"/>
+              <wp:effectExtent l="895350" t="542925" r="769620" b="0"/>
+              <wp:wrapNone/>
+              <wp:docPr id="5" name="Textfeld 5"/>
+              <wp:cNvGraphicFramePr>
+                <a:graphicFrameLocks xmlns:a="http://schemas.openxmlformats.org/drawingml/2006/main"/>
+              </wp:cNvGraphicFramePr>
+              <a:graphic xmlns:a="http://schemas.openxmlformats.org/drawingml/2006/main">
+                <a:graphicData uri="http://schemas.microsoft.com/office/word/2010/wordprocessingShape">
+                  <wps:wsp>
+                    <wps:cNvSpPr txBox="1">
+                      <a:spLocks noChangeArrowheads="1" noChangeShapeType="1" noTextEdit="1"/>
+                    </wps:cNvSpPr>
+                    <wps:spPr bwMode="auto">
+                      <a:xfrm>
+                        <a:off x="0" y="0"/>
+                        <a:ext cx="3888105" cy="7776845"/>
+                      </a:xfrm>
+                      <a:prstGeom prst="rect">
+                        <a:avLst/>
+                      </a:prstGeom>
+                      <a:extLst>
+                        <a:ext uri="{91240B29-F687-4F45-9708-019B960494DF}">
+                          <a14:hiddenLine xmlns:a14="http://schemas.microsoft.com/office/drawing/2010/main" w="9525">
+                            <a:solidFill>
+                              <a:srgbClr val="000000"/>
+                            </a:solidFill>
+                            <a:round/>
+                            <a:headEnd/>
+                            <a:tailEnd/>
+                          </a14:hiddenLine>
+                        </a:ext>
+                      </a:extLst>
+                    </wps:spPr>
+                    <wps:txbx>
+                      <w:txbxContent>
+                        <w:p>
+                          <w:pPr>
+                            <w:pStyle w:val="StandardWeb"/>
+                            <w:spacing w:before="0" w:beforeAutospacing="0" w:after="0" w:afterAutospacing="0"/>
+                            <w:jc w:val="center"/>
+                          </w:pPr>
+                          <w:r>
+                            <w:rPr>
+                              <w:rFonts w:ascii="Radical Beat" w:hAnsi="Radical Beat"/>
+                              <w:color w:val="C0C0C0"/>
+                              <w:sz w:val="2"/>
+                              <w:szCs w:val="2"/>
+                              <w14:textFill>
+                                <w14:solidFill>
+                                  <w14:srgbClr w14:val="C0C0C0">
+                                    <w14:alpha w14:val="50000"/>
+                                  </w14:srgbClr>
+                                </w14:solidFill>
+                              </w14:textFill>
+                            </w:rPr>
+                            <w:t>P</w:t>
+                          </w:r>
+                        </w:p>
+                      </w:txbxContent>
+                    </wps:txbx>
+                    <wps:bodyPr wrap="square" numCol="1" fromWordArt="1">
+                      <a:prstTxWarp prst="textPlain">
+                        <a:avLst>
+                          <a:gd name="adj" fmla="val 50000"/>
+                        </a:avLst>
+                      </a:prstTxWarp>
+                      <a:spAutoFit/>
+                    </wps:bodyPr>
+                  </wps:wsp>
+                </a:graphicData>
+              </a:graphic>
+              <wp14:sizeRelH relativeFrom="page">
+                <wp14:pctWidth>0</wp14:pctWidth>
+              </wp14:sizeRelH>
+              <wp14:sizeRelV relativeFrom="page">
+                <wp14:pctHeight>0</wp14:pctHeight>
+              </wp14:sizeRelV>
+            </wp:anchor>
+          </w:drawing>
+        </mc:Choice>
+        <mc:Fallback>
+          <w:pict>
+            <v:shapetype id="_x0000_t202" coordsize="21600,21600" o:spt="202" path="m,l,21600r21600,l21600,xe">
+              <v:stroke joinstyle="miter"/>
+              <v:path gradientshapeok="t" o:connecttype="rect"/>
+            </v:shapetype>
+            <v:shape id="Textfeld 5" o:spid="_x0000_s1031" type="#_x0000_t202" style="position:absolute;left:0;text-align:left;margin-left:0;margin-top:0;width:306.15pt;height:612.35pt;z-index:-251644928;visibility:visible;mso-wrap-style:square;mso-width-percent:0;mso-height-percent:0;mso-wrap-distance-left:9pt;mso-wrap-distance-top:0;mso-wrap-distance-right:9pt;mso-wrap-distance-bottom:0;mso-position-horizontal:center;mso-position-horizontal-relative:margin;mso-position-vertical:center;mso-position-vertical-relative:margin;mso-width-percent:0;mso-height-percent:0;mso-width-relative:page;mso-height-relative:page;v-text-anchor:top" o:gfxdata="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" o:allowincell="f" filled="f" stroked="f">
+              <v:stroke joinstyle="round"/>
+              <o:lock v:ext="edit" shapetype="t"/>
+              <v:textbox style="mso-fit-shape-to-text:t">
+                <w:txbxContent>
+                  <w:p>
+                    <w:pPr>
+                      <w:pStyle w:val="StandardWeb"/>
+                      <w:spacing w:before="0" w:beforeAutospacing="0" w:after="0" w:afterAutospacing="0"/>
+                      <w:jc w:val="center"/>
+                    </w:pPr>
+                    <w:r>
+                      <w:rPr>
+                        <w:rFonts w:ascii="Radical Beat" w:hAnsi="Radical Beat"/>
+                        <w:color w:val="C0C0C0"/>
+                        <w:sz w:val="2"/>
+                        <w:szCs w:val="2"/>
+                        <w14:textFill>
+                          <w14:solidFill>
+                            <w14:srgbClr w14:val="C0C0C0">
+                              <w14:alpha w14:val="50000"/>
+                            </w14:srgbClr>
+                          </w14:solidFill>
+                        </w14:textFill>
+                      </w:rPr>
+                      <w:t>P</w:t>
+                    </w:r>
+                  </w:p>
+                </w:txbxContent>
+              </v:textbox>
+              <w10:wrap anchorx="margin" anchory="margin"/>
+            </v:shape>
+          </w:pict>
+        </mc:Fallback>
+      </mc:AlternateContent>
     </w:r>
     <w:r>
       <w:rPr>
@@ -20137,18 +20570,18 @@
 </file>
 
 <file path=customXml/item2.xml><?xml version="1.0" encoding="utf-8"?>
+<mappings xmlns="http://schemas.microsoft.com/pics">
+  <picture>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</picture>
+</mappings>
+</file>
+
+<file path=customXml/item3.xml><?xml version="1.0" encoding="utf-8"?>
 <?mso-contentType ?>
 <FormTemplates xmlns="http://schemas.microsoft.com/sharepoint/v3/contenttype/forms">
   <Display>DocumentLibraryForm</Display>
   <Edit>AssetEditForm</Edit>
   <New>DocumentLibraryForm</New>
 </FormTemplates>
-</file>
-
-<file path=customXml/item3.xml><?xml version="1.0" encoding="utf-8"?>
-<mappings xmlns="http://schemas.microsoft.com/pics">
-  <picture>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</picture>
-</mappings>
 </file>
 
 <file path=customXml/item4.xml><?xml version="1.0" encoding="utf-8"?>
@@ -20164,6 +20597,14 @@
 </file>
 
 <file path=customXml/itemProps2.xml><?xml version="1.0" encoding="utf-8"?>
+<ds:datastoreItem xmlns:ds="http://schemas.openxmlformats.org/officeDocument/2006/customXml" ds:itemID="{F679E4D8-73D9-412D-B716-777944E71373}">
+  <ds:schemaRefs>
+    <ds:schemaRef ds:uri="http://schemas.microsoft.com/pics"/>
+  </ds:schemaRefs>
+</ds:datastoreItem>
+</file>
+
+<file path=customXml/itemProps3.xml><?xml version="1.0" encoding="utf-8"?>
 <ds:datastoreItem xmlns:ds="http://schemas.openxmlformats.org/officeDocument/2006/customXml" ds:itemID="{794FC27F-ACD1-43CD-9462-095134B3AEBE}">
   <ds:schemaRefs>
     <ds:schemaRef ds:uri="http://schemas.microsoft.com/sharepoint/v3/contenttype/forms"/>
@@ -20171,16 +20612,8 @@
 </ds:datastoreItem>
 </file>
 
-<file path=customXml/itemProps3.xml><?xml version="1.0" encoding="utf-8"?>
-<ds:datastoreItem xmlns:ds="http://schemas.openxmlformats.org/officeDocument/2006/customXml" ds:itemID="{F679E4D8-73D9-412D-B716-777944E71373}">
-  <ds:schemaRefs>
-    <ds:schemaRef ds:uri="http://schemas.microsoft.com/pics"/>
-  </ds:schemaRefs>
-</ds:datastoreItem>
-</file>
-
 <file path=customXml/itemProps4.xml><?xml version="1.0" encoding="utf-8"?>
-<ds:datastoreItem xmlns:ds="http://schemas.openxmlformats.org/officeDocument/2006/customXml" ds:itemID="{3C4C43C6-B0B9-4FA9-AE52-079524BE5690}">
+<ds:datastoreItem xmlns:ds="http://schemas.openxmlformats.org/officeDocument/2006/customXml" ds:itemID="{61DC62F8-A5E2-467B-A0EA-E4657C949B61}">
   <ds:schemaRefs>
     <ds:schemaRef ds:uri="http://schemas.openxmlformats.org/officeDocument/2006/bibliography"/>
   </ds:schemaRefs>

</xml_diff>